<commit_message>
doc doc doc... Bon week-end !
</commit_message>
<xml_diff>
--- a/documents/v2.0/Cas d'utilisations/cu_scenario_lancementPartie.docx
+++ b/documents/v2.0/Cas d'utilisations/cu_scenario_lancementPartie.docx
@@ -1,6 +1,6 @@
 
 <file path=word/document.xml><?xml version="1.0" encoding="utf-8"?>
-<w:document xmlns:mo="http://schemas.microsoft.com/office/mac/office/2008/main" xmlns:ve="http://schemas.openxmlformats.org/markup-compatibility/2006" xmlns:mv="urn:schemas-microsoft-com:mac:vml" xmlns:o="urn:schemas-microsoft-com:office:office" xmlns:r="http://schemas.openxmlformats.org/officeDocument/2006/relationships" xmlns:m="http://schemas.openxmlformats.org/officeDocument/2006/math" xmlns:v="urn:schemas-microsoft-com:vml" xmlns:wp="http://schemas.openxmlformats.org/drawingml/2006/wordprocessingDrawing" xmlns:w10="urn:schemas-microsoft-com:office:word" xmlns:w="http://schemas.openxmlformats.org/wordprocessingml/2006/main" xmlns:wne="http://schemas.microsoft.com/office/word/2006/wordml">
+<w:document xmlns:ve="http://schemas.openxmlformats.org/markup-compatibility/2006" xmlns:o="urn:schemas-microsoft-com:office:office" xmlns:r="http://schemas.openxmlformats.org/officeDocument/2006/relationships" xmlns:m="http://schemas.openxmlformats.org/officeDocument/2006/math" xmlns:v="urn:schemas-microsoft-com:vml" xmlns:wp="http://schemas.openxmlformats.org/drawingml/2006/wordprocessingDrawing" xmlns:w10="urn:schemas-microsoft-com:office:word" xmlns:w="http://schemas.openxmlformats.org/wordprocessingml/2006/main" xmlns:wne="http://schemas.microsoft.com/office/word/2006/wordml">
   <w:body>
     <w:p>
       <w:pPr>
@@ -62,7 +62,7 @@
     </w:p>
     <w:tbl>
       <w:tblPr>
-        <w:tblStyle w:val="Grille"/>
+        <w:tblStyle w:val="Grilledutableau"/>
         <w:tblW w:w="0" w:type="auto"/>
         <w:tblLook w:val="04A0"/>
       </w:tblPr>
@@ -152,7 +152,19 @@
               <w:ind w:right="278"/>
             </w:pPr>
             <w:r>
-              <w:t>Le joueur choisis le jeu multijoueur dans l’interface</w:t>
+              <w:t>Le joueur choisis le jeu multijoueur</w:t>
+            </w:r>
+            <w:r>
+              <w:t xml:space="preserve"> qu’il veut créer ou rejoindre</w:t>
+            </w:r>
+            <w:r>
+              <w:t xml:space="preserve"> </w:t>
+            </w:r>
+            <w:r>
+              <w:t>avec</w:t>
+            </w:r>
+            <w:r>
+              <w:t xml:space="preserve"> l’interface</w:t>
             </w:r>
           </w:p>
         </w:tc>
@@ -626,7 +638,8 @@
     <w:p/>
     <w:sectPr>
       <w:pgSz w:w="11906" w:h="16838"/>
-      <w:pgMar w:top="1134" w:right="1134" w:bottom="1134" w:left="1134" w:gutter="0"/>
+      <w:pgMar w:top="1134" w:right="1134" w:bottom="1134" w:left="1134" w:header="720" w:footer="720" w:gutter="0"/>
+      <w:cols w:space="720"/>
       <w:formProt w:val="0"/>
     </w:sectPr>
   </w:body>
@@ -634,7 +647,7 @@
 </file>
 
 <file path=word/numbering.xml><?xml version="1.0" encoding="utf-8"?>
-<w:numbering xmlns:mo="http://schemas.microsoft.com/office/mac/office/2008/main" xmlns:ve="http://schemas.openxmlformats.org/markup-compatibility/2006" xmlns:mv="urn:schemas-microsoft-com:mac:vml" xmlns:o="urn:schemas-microsoft-com:office:office" xmlns:r="http://schemas.openxmlformats.org/officeDocument/2006/relationships" xmlns:m="http://schemas.openxmlformats.org/officeDocument/2006/math" xmlns:v="urn:schemas-microsoft-com:vml" xmlns:wp="http://schemas.openxmlformats.org/drawingml/2006/wordprocessingDrawing" xmlns:w10="urn:schemas-microsoft-com:office:word" xmlns:w="http://schemas.openxmlformats.org/wordprocessingml/2006/main" xmlns:wne="http://schemas.microsoft.com/office/word/2006/wordml">
+<w:numbering xmlns:ve="http://schemas.openxmlformats.org/markup-compatibility/2006" xmlns:o="urn:schemas-microsoft-com:office:office" xmlns:r="http://schemas.openxmlformats.org/officeDocument/2006/relationships" xmlns:m="http://schemas.openxmlformats.org/officeDocument/2006/math" xmlns:v="urn:schemas-microsoft-com:vml" xmlns:wp="http://schemas.openxmlformats.org/drawingml/2006/wordprocessingDrawing" xmlns:w10="urn:schemas-microsoft-com:office:word" xmlns:w="http://schemas.openxmlformats.org/wordprocessingml/2006/main" xmlns:wne="http://schemas.microsoft.com/office/word/2006/wordml">
   <w:abstractNum w:abstractNumId="0">
     <w:nsid w:val="17432B0B"/>
     <w:multiLevelType w:val="hybridMultilevel"/>
@@ -951,7 +964,7 @@
     </w:rPrDefault>
     <w:pPrDefault/>
   </w:docDefaults>
-  <w:latentStyles w:defLockedState="0" w:defUIPriority="0" w:defSemiHidden="0" w:defUnhideWhenUsed="0" w:defQFormat="0" w:count="276"/>
+  <w:latentStyles w:defLockedState="0" w:defUIPriority="0" w:defSemiHidden="0" w:defUnhideWhenUsed="0" w:defQFormat="0" w:count="267"/>
   <w:style w:type="paragraph" w:default="1" w:styleId="Normal">
     <w:name w:val="Normal"/>
     <w:qFormat/>
@@ -1015,11 +1028,13 @@
   </w:style>
   <w:style w:type="character" w:default="1" w:styleId="Policepardfaut">
     <w:name w:val="Default Paragraph Font"/>
+    <w:uiPriority w:val="1"/>
     <w:semiHidden/>
     <w:unhideWhenUsed/>
   </w:style>
   <w:style w:type="table" w:default="1" w:styleId="TableauNormal">
     <w:name w:val="Normal Table"/>
+    <w:uiPriority w:val="99"/>
     <w:semiHidden/>
     <w:unhideWhenUsed/>
     <w:qFormat/>
@@ -1035,6 +1050,7 @@
   </w:style>
   <w:style w:type="numbering" w:default="1" w:styleId="Aucuneliste">
     <w:name w:val="No List"/>
+    <w:uiPriority w:val="99"/>
     <w:semiHidden/>
     <w:unhideWhenUsed/>
   </w:style>
@@ -1105,7 +1121,7 @@
       <w:contextualSpacing/>
     </w:pPr>
   </w:style>
-  <w:style w:type="table" w:styleId="Grille">
+  <w:style w:type="table" w:styleId="Grilledutableau">
     <w:name w:val="Table Grid"/>
     <w:basedOn w:val="TableauNormal"/>
     <w:uiPriority w:val="59"/>

</xml_diff>